<commit_message>
View portfolio security: Third test added
</commit_message>
<xml_diff>
--- a/Doc.docx
+++ b/Doc.docx
@@ -6,7 +6,7 @@
       <w:pPr>
         <w:bidi/>
         <w:rPr>
-          <w:rFonts w:ascii="Times New Roman" w:hAnsi="Times New Roman" w:hint="cs"/>
+          <w:rFonts w:ascii="Times New Roman" w:hAnsi="Times New Roman"/>
           <w:sz w:val="28"/>
           <w:szCs w:val="28"/>
           <w:rtl/>
@@ -65,6 +65,7 @@
         </w:rPr>
         <w:t xml:space="preserve">فایل </w:t>
       </w:r>
+      <w:proofErr w:type="spellStart"/>
       <w:r>
         <w:rPr>
           <w:rFonts w:ascii="Times New Roman" w:hAnsi="Times New Roman"/>
@@ -72,6 +73,7 @@
         </w:rPr>
         <w:t>PortfolioSecurityInfo</w:t>
       </w:r>
+      <w:proofErr w:type="spellEnd"/>
       <w:r>
         <w:rPr>
           <w:rFonts w:ascii="Times New Roman" w:hAnsi="Times New Roman" w:hint="cs"/>
@@ -117,6 +119,7 @@
         </w:rPr>
         <w:t xml:space="preserve">فایل </w:t>
       </w:r>
+      <w:proofErr w:type="spellStart"/>
       <w:r>
         <w:rPr>
           <w:rFonts w:ascii="Times New Roman" w:hAnsi="Times New Roman"/>
@@ -124,6 +127,7 @@
         </w:rPr>
         <w:t>ViewPortfolioSecuritiesService</w:t>
       </w:r>
+      <w:proofErr w:type="spellEnd"/>
       <w:r>
         <w:rPr>
           <w:rFonts w:ascii="Times New Roman" w:hAnsi="Times New Roman" w:hint="cs"/>
@@ -147,6 +151,87 @@
           <w:lang w:bidi="fa-IR"/>
         </w:rPr>
         <w:t>کند.</w:t>
+      </w:r>
+    </w:p>
+    <w:p>
+      <w:pPr>
+        <w:bidi/>
+        <w:rPr>
+          <w:rFonts w:ascii="Times New Roman" w:hAnsi="Times New Roman"/>
+          <w:lang w:bidi="fa-IR"/>
+        </w:rPr>
+      </w:pPr>
+    </w:p>
+    <w:p>
+      <w:pPr>
+        <w:bidi/>
+        <w:rPr>
+          <w:rFonts w:ascii="Times New Roman" w:hAnsi="Times New Roman"/>
+          <w:lang w:bidi="fa-IR"/>
+        </w:rPr>
+      </w:pPr>
+    </w:p>
+    <w:p>
+      <w:pPr>
+        <w:bidi/>
+        <w:ind w:left="360"/>
+        <w:rPr>
+          <w:rFonts w:ascii="Times New Roman" w:hAnsi="Times New Roman"/>
+          <w:sz w:val="28"/>
+          <w:szCs w:val="28"/>
+          <w:rtl/>
+          <w:lang w:bidi="fa-IR"/>
+        </w:rPr>
+      </w:pPr>
+      <w:r>
+        <w:rPr>
+          <w:rFonts w:ascii="Times New Roman" w:hAnsi="Times New Roman" w:hint="cs"/>
+          <w:sz w:val="28"/>
+          <w:szCs w:val="28"/>
+          <w:rtl/>
+          <w:lang w:bidi="fa-IR"/>
+        </w:rPr>
+        <w:t>تست</w:t>
+      </w:r>
+      <w:r>
+        <w:rPr>
+          <w:rFonts w:ascii="Times New Roman" w:hAnsi="Times New Roman" w:cs="B Nazanin" w:hint="cs"/>
+          <w:sz w:val="28"/>
+          <w:szCs w:val="28"/>
+          <w:rtl/>
+          <w:lang w:bidi="fa-IR"/>
+        </w:rPr>
+        <w:t>‌</w:t>
+      </w:r>
+      <w:r>
+        <w:rPr>
+          <w:rFonts w:ascii="Times New Roman" w:hAnsi="Times New Roman" w:hint="cs"/>
+          <w:sz w:val="28"/>
+          <w:szCs w:val="28"/>
+          <w:rtl/>
+          <w:lang w:bidi="fa-IR"/>
+        </w:rPr>
+        <w:t>هایی برای محاسبه سهام</w:t>
+      </w:r>
+      <w:r>
+        <w:rPr>
+          <w:rFonts w:ascii="Times New Roman" w:hAnsi="Times New Roman" w:cs="B Nazanin" w:hint="cs"/>
+          <w:sz w:val="28"/>
+          <w:szCs w:val="28"/>
+          <w:rtl/>
+          <w:lang w:bidi="fa-IR"/>
+        </w:rPr>
+        <w:t>‌</w:t>
+      </w:r>
+      <w:r>
+        <w:rPr>
+          <w:rFonts w:ascii="Times New Roman" w:hAnsi="Times New Roman" w:hint="cs"/>
+          <w:sz w:val="28"/>
+          <w:szCs w:val="28"/>
+          <w:rtl/>
+          <w:lang w:bidi="fa-IR"/>
+        </w:rPr>
+        <w:t>های یک پورتفولیو</w:t>
       </w:r>
     </w:p>
     <w:p>
@@ -154,7 +239,7 @@
         <w:pStyle w:val="ListParagraph"/>
         <w:numPr>
           <w:ilvl w:val="0"/>
-          <w:numId w:val="2"/>
+          <w:numId w:val="4"/>
         </w:numPr>
         <w:bidi/>
         <w:rPr>
@@ -163,6 +248,99 @@
           <w:lang w:bidi="fa-IR"/>
         </w:rPr>
       </w:pPr>
+      <w:r>
+        <w:rPr>
+          <w:rFonts w:ascii="Times New Roman" w:hAnsi="Times New Roman" w:hint="cs"/>
+          <w:rtl/>
+          <w:lang w:bidi="fa-IR"/>
+        </w:rPr>
+        <w:t>هیچ عملیاتی انجام نشه هیچ سهامی نداریم</w:t>
+      </w:r>
+    </w:p>
+    <w:p>
+      <w:pPr>
+        <w:pStyle w:val="ListParagraph"/>
+        <w:numPr>
+          <w:ilvl w:val="0"/>
+          <w:numId w:val="4"/>
+        </w:numPr>
+        <w:bidi/>
+        <w:rPr>
+          <w:rFonts w:ascii="Times New Roman" w:hAnsi="Times New Roman"/>
+          <w:rtl/>
+          <w:lang w:bidi="fa-IR"/>
+        </w:rPr>
+      </w:pPr>
+      <w:r>
+        <w:rPr>
+          <w:rFonts w:ascii="Times New Roman" w:hAnsi="Times New Roman" w:hint="cs"/>
+          <w:rtl/>
+          <w:lang w:bidi="fa-IR"/>
+        </w:rPr>
+        <w:t>دو خرید بدون فروش نتیجه دو سهام در پورتفولیو</w:t>
+      </w:r>
+    </w:p>
+    <w:p>
+      <w:pPr>
+        <w:pStyle w:val="ListParagraph"/>
+        <w:numPr>
+          <w:ilvl w:val="0"/>
+          <w:numId w:val="4"/>
+        </w:numPr>
+        <w:bidi/>
+        <w:rPr>
+          <w:rFonts w:ascii="Times New Roman" w:hAnsi="Times New Roman"/>
+          <w:rtl/>
+          <w:lang w:bidi="fa-IR"/>
+        </w:rPr>
+      </w:pPr>
+      <w:r>
+        <w:rPr>
+          <w:rFonts w:ascii="Times New Roman" w:hAnsi="Times New Roman" w:hint="cs"/>
+          <w:rtl/>
+          <w:lang w:bidi="fa-IR"/>
+        </w:rPr>
+        <w:t>دو خرید با یک فروش بدون تمام شدن هیچ سهامی نتیجه دو سهام با مقادیر متفاوت از تست 2</w:t>
+      </w:r>
+    </w:p>
+    <w:p>
+      <w:pPr>
+        <w:pStyle w:val="ListParagraph"/>
+        <w:numPr>
+          <w:ilvl w:val="0"/>
+          <w:numId w:val="4"/>
+        </w:numPr>
+        <w:bidi/>
+        <w:rPr>
+          <w:rFonts w:ascii="Times New Roman" w:hAnsi="Times New Roman" w:hint="cs"/>
+          <w:rtl/>
+          <w:lang w:bidi="fa-IR"/>
+        </w:rPr>
+      </w:pPr>
+      <w:r>
+        <w:rPr>
+          <w:rFonts w:ascii="Times New Roman" w:hAnsi="Times New Roman" w:hint="cs"/>
+          <w:rtl/>
+          <w:lang w:bidi="fa-IR"/>
+        </w:rPr>
+        <w:t>دو خرید با یک فروش منجر به تمام شدن یکی از سهام</w:t>
+      </w:r>
+      <w:r>
+        <w:rPr>
+          <w:rFonts w:ascii="Times New Roman" w:hAnsi="Times New Roman" w:cs="B Nazanin" w:hint="cs"/>
+          <w:rtl/>
+          <w:lang w:bidi="fa-IR"/>
+        </w:rPr>
+        <w:t>‌</w:t>
+      </w:r>
+      <w:r>
+        <w:rPr>
+          <w:rFonts w:ascii="Times New Roman" w:hAnsi="Times New Roman" w:hint="cs"/>
+          <w:rtl/>
+          <w:lang w:bidi="fa-IR"/>
+        </w:rPr>
+        <w:t>ها نتیجه یک سهام در پورتفولیو</w:t>
+      </w:r>
     </w:p>
     <w:sectPr>
       <w:pgSz w:w="12240" w:h="15840"/>
@@ -290,6 +468,92 @@
     </w:lvl>
   </w:abstractNum>
   <w:abstractNum w:abstractNumId="1" w15:restartNumberingAfterBreak="0">
+    <w:nsid w:val="49145852"/>
+    <w:multiLevelType w:val="hybridMultilevel"/>
+    <w:tmpl w:val="217847E4"/>
+    <w:lvl w:ilvl="0" w:tplc="0409000F">
+      <w:start w:val="1"/>
+      <w:numFmt w:val="decimal"/>
+      <w:lvlText w:val="%1."/>
+      <w:lvlJc w:val="left"/>
+      <w:pPr>
+        <w:ind w:left="720" w:hanging="360"/>
+      </w:pPr>
+    </w:lvl>
+    <w:lvl w:ilvl="1" w:tplc="04090019" w:tentative="1">
+      <w:start w:val="1"/>
+      <w:numFmt w:val="lowerLetter"/>
+      <w:lvlText w:val="%2."/>
+      <w:lvlJc w:val="left"/>
+      <w:pPr>
+        <w:ind w:left="1440" w:hanging="360"/>
+      </w:pPr>
+    </w:lvl>
+    <w:lvl w:ilvl="2" w:tplc="0409001B" w:tentative="1">
+      <w:start w:val="1"/>
+      <w:numFmt w:val="lowerRoman"/>
+      <w:lvlText w:val="%3."/>
+      <w:lvlJc w:val="right"/>
+      <w:pPr>
+        <w:ind w:left="2160" w:hanging="180"/>
+      </w:pPr>
+    </w:lvl>
+    <w:lvl w:ilvl="3" w:tplc="0409000F" w:tentative="1">
+      <w:start w:val="1"/>
+      <w:numFmt w:val="decimal"/>
+      <w:lvlText w:val="%4."/>
+      <w:lvlJc w:val="left"/>
+      <w:pPr>
+        <w:ind w:left="2880" w:hanging="360"/>
+      </w:pPr>
+    </w:lvl>
+    <w:lvl w:ilvl="4" w:tplc="04090019" w:tentative="1">
+      <w:start w:val="1"/>
+      <w:numFmt w:val="lowerLetter"/>
+      <w:lvlText w:val="%5."/>
+      <w:lvlJc w:val="left"/>
+      <w:pPr>
+        <w:ind w:left="3600" w:hanging="360"/>
+      </w:pPr>
+    </w:lvl>
+    <w:lvl w:ilvl="5" w:tplc="0409001B" w:tentative="1">
+      <w:start w:val="1"/>
+      <w:numFmt w:val="lowerRoman"/>
+      <w:lvlText w:val="%6."/>
+      <w:lvlJc w:val="right"/>
+      <w:pPr>
+        <w:ind w:left="4320" w:hanging="180"/>
+      </w:pPr>
+    </w:lvl>
+    <w:lvl w:ilvl="6" w:tplc="0409000F" w:tentative="1">
+      <w:start w:val="1"/>
+      <w:numFmt w:val="decimal"/>
+      <w:lvlText w:val="%7."/>
+      <w:lvlJc w:val="left"/>
+      <w:pPr>
+        <w:ind w:left="5040" w:hanging="360"/>
+      </w:pPr>
+    </w:lvl>
+    <w:lvl w:ilvl="7" w:tplc="04090019" w:tentative="1">
+      <w:start w:val="1"/>
+      <w:numFmt w:val="lowerLetter"/>
+      <w:lvlText w:val="%8."/>
+      <w:lvlJc w:val="left"/>
+      <w:pPr>
+        <w:ind w:left="5760" w:hanging="360"/>
+      </w:pPr>
+    </w:lvl>
+    <w:lvl w:ilvl="8" w:tplc="0409001B" w:tentative="1">
+      <w:start w:val="1"/>
+      <w:numFmt w:val="lowerRoman"/>
+      <w:lvlText w:val="%9."/>
+      <w:lvlJc w:val="right"/>
+      <w:pPr>
+        <w:ind w:left="6480" w:hanging="180"/>
+      </w:pPr>
+    </w:lvl>
+  </w:abstractNum>
+  <w:abstractNum w:abstractNumId="2" w15:restartNumberingAfterBreak="0">
     <w:nsid w:val="5BF34B21"/>
     <w:multiLevelType w:val="hybridMultilevel"/>
     <w:tmpl w:val="FBE63CDC"/>
@@ -375,11 +639,103 @@
       </w:pPr>
     </w:lvl>
   </w:abstractNum>
+  <w:abstractNum w:abstractNumId="3" w15:restartNumberingAfterBreak="0">
+    <w:nsid w:val="7FFD4EC0"/>
+    <w:multiLevelType w:val="hybridMultilevel"/>
+    <w:tmpl w:val="A40E4370"/>
+    <w:lvl w:ilvl="0" w:tplc="0409000F">
+      <w:start w:val="1"/>
+      <w:numFmt w:val="decimal"/>
+      <w:lvlText w:val="%1."/>
+      <w:lvlJc w:val="left"/>
+      <w:pPr>
+        <w:ind w:left="1080" w:hanging="360"/>
+      </w:pPr>
+    </w:lvl>
+    <w:lvl w:ilvl="1" w:tplc="04090019" w:tentative="1">
+      <w:start w:val="1"/>
+      <w:numFmt w:val="lowerLetter"/>
+      <w:lvlText w:val="%2."/>
+      <w:lvlJc w:val="left"/>
+      <w:pPr>
+        <w:ind w:left="1800" w:hanging="360"/>
+      </w:pPr>
+    </w:lvl>
+    <w:lvl w:ilvl="2" w:tplc="0409001B" w:tentative="1">
+      <w:start w:val="1"/>
+      <w:numFmt w:val="lowerRoman"/>
+      <w:lvlText w:val="%3."/>
+      <w:lvlJc w:val="right"/>
+      <w:pPr>
+        <w:ind w:left="2520" w:hanging="180"/>
+      </w:pPr>
+    </w:lvl>
+    <w:lvl w:ilvl="3" w:tplc="0409000F" w:tentative="1">
+      <w:start w:val="1"/>
+      <w:numFmt w:val="decimal"/>
+      <w:lvlText w:val="%4."/>
+      <w:lvlJc w:val="left"/>
+      <w:pPr>
+        <w:ind w:left="3240" w:hanging="360"/>
+      </w:pPr>
+    </w:lvl>
+    <w:lvl w:ilvl="4" w:tplc="04090019" w:tentative="1">
+      <w:start w:val="1"/>
+      <w:numFmt w:val="lowerLetter"/>
+      <w:lvlText w:val="%5."/>
+      <w:lvlJc w:val="left"/>
+      <w:pPr>
+        <w:ind w:left="3960" w:hanging="360"/>
+      </w:pPr>
+    </w:lvl>
+    <w:lvl w:ilvl="5" w:tplc="0409001B" w:tentative="1">
+      <w:start w:val="1"/>
+      <w:numFmt w:val="lowerRoman"/>
+      <w:lvlText w:val="%6."/>
+      <w:lvlJc w:val="right"/>
+      <w:pPr>
+        <w:ind w:left="4680" w:hanging="180"/>
+      </w:pPr>
+    </w:lvl>
+    <w:lvl w:ilvl="6" w:tplc="0409000F" w:tentative="1">
+      <w:start w:val="1"/>
+      <w:numFmt w:val="decimal"/>
+      <w:lvlText w:val="%7."/>
+      <w:lvlJc w:val="left"/>
+      <w:pPr>
+        <w:ind w:left="5400" w:hanging="360"/>
+      </w:pPr>
+    </w:lvl>
+    <w:lvl w:ilvl="7" w:tplc="04090019" w:tentative="1">
+      <w:start w:val="1"/>
+      <w:numFmt w:val="lowerLetter"/>
+      <w:lvlText w:val="%8."/>
+      <w:lvlJc w:val="left"/>
+      <w:pPr>
+        <w:ind w:left="6120" w:hanging="360"/>
+      </w:pPr>
+    </w:lvl>
+    <w:lvl w:ilvl="8" w:tplc="0409001B" w:tentative="1">
+      <w:start w:val="1"/>
+      <w:numFmt w:val="lowerRoman"/>
+      <w:lvlText w:val="%9."/>
+      <w:lvlJc w:val="right"/>
+      <w:pPr>
+        <w:ind w:left="6840" w:hanging="180"/>
+      </w:pPr>
+    </w:lvl>
+  </w:abstractNum>
   <w:num w:numId="1">
-    <w:abstractNumId w:val="1"/>
+    <w:abstractNumId w:val="2"/>
   </w:num>
   <w:num w:numId="2">
     <w:abstractNumId w:val="0"/>
+  </w:num>
+  <w:num w:numId="3">
+    <w:abstractNumId w:val="1"/>
+  </w:num>
+  <w:num w:numId="4">
+    <w:abstractNumId w:val="3"/>
   </w:num>
 </w:numbering>
 </file>
@@ -787,6 +1143,7 @@
   <w:style w:type="character" w:default="1" w:styleId="DefaultParagraphFont">
     <w:name w:val="Default Paragraph Font"/>
     <w:uiPriority w:val="1"/>
+    <w:semiHidden/>
     <w:unhideWhenUsed/>
   </w:style>
   <w:style w:type="table" w:default="1" w:styleId="TableNormal">

</xml_diff>

<commit_message>
Capital Raise Event: Capital raise test 1 and 2 added
</commit_message>
<xml_diff>
--- a/Doc.docx
+++ b/Doc.docx
@@ -313,7 +313,6 @@
         <w:bidi/>
         <w:rPr>
           <w:rFonts w:ascii="Times New Roman" w:hAnsi="Times New Roman" w:hint="cs"/>
-          <w:rtl/>
           <w:lang w:bidi="fa-IR"/>
         </w:rPr>
       </w:pPr>
@@ -341,6 +340,455 @@
         </w:rPr>
         <w:t>ها نتیجه یک سهام در پورتفولیو</w:t>
       </w:r>
+    </w:p>
+    <w:p>
+      <w:pPr>
+        <w:rPr>
+          <w:rFonts w:ascii="Times New Roman" w:hAnsi="Times New Roman" w:hint="cs"/>
+          <w:rtl/>
+          <w:lang w:bidi="fa-IR"/>
+        </w:rPr>
+      </w:pPr>
+    </w:p>
+    <w:p>
+      <w:pPr>
+        <w:jc w:val="right"/>
+        <w:rPr>
+          <w:lang w:bidi="fa-IR"/>
+        </w:rPr>
+      </w:pPr>
+      <w:proofErr w:type="gramStart"/>
+      <w:r>
+        <w:rPr>
+          <w:lang w:bidi="fa-IR"/>
+        </w:rPr>
+        <w:t xml:space="preserve">  </w:t>
+      </w:r>
+      <w:r>
+        <w:rPr>
+          <w:b/>
+          <w:bCs/>
+          <w:rtl/>
+        </w:rPr>
+        <w:t>اگر</w:t>
+      </w:r>
+      <w:proofErr w:type="gramEnd"/>
+      <w:r>
+        <w:rPr>
+          <w:b/>
+          <w:bCs/>
+          <w:rtl/>
+        </w:rPr>
+        <w:t xml:space="preserve"> می‌خوای تستت مستقل و داخل همون</w:t>
+      </w:r>
+      <w:r>
+        <w:rPr>
+          <w:b/>
+          <w:bCs/>
+          <w:lang w:bidi="fa-IR"/>
+        </w:rPr>
+        <w:t xml:space="preserve"> JVM </w:t>
+      </w:r>
+      <w:r>
+        <w:rPr>
+          <w:b/>
+          <w:bCs/>
+          <w:rtl/>
+        </w:rPr>
+        <w:t>کار کنه</w:t>
+      </w:r>
+      <w:r>
+        <w:rPr>
+          <w:b/>
+          <w:bCs/>
+          <w:lang w:bidi="fa-IR"/>
+        </w:rPr>
+        <w:t xml:space="preserve"> (</w:t>
+      </w:r>
+      <w:r>
+        <w:rPr>
+          <w:b/>
+          <w:bCs/>
+          <w:rtl/>
+        </w:rPr>
+        <w:t>یعنی</w:t>
+      </w:r>
+      <w:r>
+        <w:rPr>
+          <w:b/>
+          <w:bCs/>
+          <w:lang w:bidi="fa-IR"/>
+        </w:rPr>
+        <w:t xml:space="preserve"> Bean </w:t>
+      </w:r>
+      <w:r>
+        <w:rPr>
+          <w:b/>
+          <w:bCs/>
+          <w:rtl/>
+        </w:rPr>
+        <w:t>لیسنر و تست روی یک</w:t>
+      </w:r>
+      <w:r>
+        <w:rPr>
+          <w:b/>
+          <w:bCs/>
+          <w:lang w:bidi="fa-IR"/>
+        </w:rPr>
+        <w:t xml:space="preserve"> context </w:t>
+      </w:r>
+      <w:r>
+        <w:rPr>
+          <w:b/>
+          <w:bCs/>
+          <w:rtl/>
+        </w:rPr>
+        <w:t>باشن و به همون لیست دسترسی داشته باشی</w:t>
+      </w:r>
+      <w:r>
+        <w:rPr>
+          <w:b/>
+          <w:bCs/>
+          <w:lang w:bidi="fa-IR"/>
+        </w:rPr>
+        <w:t>)</w:t>
+      </w:r>
+      <w:r>
+        <w:rPr>
+          <w:lang w:bidi="fa-IR"/>
+        </w:rPr>
+        <w:t xml:space="preserve"> </w:t>
+      </w:r>
+      <w:r>
+        <w:rPr>
+          <w:rFonts w:ascii="Arial" w:hAnsi="Arial" w:cs="Arial"/>
+          <w:lang w:bidi="fa-IR"/>
+        </w:rPr>
+        <w:t>→</w:t>
+      </w:r>
+      <w:r>
+        <w:rPr>
+          <w:lang w:bidi="fa-IR"/>
+        </w:rPr>
+        <w:t xml:space="preserve"> </w:t>
+      </w:r>
+      <w:r>
+        <w:rPr>
+          <w:rtl/>
+        </w:rPr>
+        <w:t xml:space="preserve">باید از </w:t>
+      </w:r>
+      <w:r>
+        <w:rPr>
+          <w:b/>
+          <w:bCs/>
+          <w:lang w:bidi="fa-IR"/>
+        </w:rPr>
+        <w:t>embedded</w:t>
+      </w:r>
+      <w:r>
+        <w:rPr>
+          <w:lang w:bidi="fa-IR"/>
+        </w:rPr>
+        <w:t xml:space="preserve"> </w:t>
+      </w:r>
+      <w:r>
+        <w:rPr>
+          <w:rtl/>
+        </w:rPr>
+        <w:t>استفاده کنی</w:t>
+      </w:r>
+      <w:r>
+        <w:rPr>
+          <w:lang w:bidi="fa-IR"/>
+        </w:rPr>
+        <w:t>.</w:t>
+      </w:r>
+      <w:r>
+        <w:rPr>
+          <w:lang w:bidi="fa-IR"/>
+        </w:rPr>
+        <w:br/>
+      </w:r>
+      <w:r>
+        <w:rPr>
+          <w:rtl/>
+        </w:rPr>
+        <w:t>اینطوری</w:t>
+      </w:r>
+      <w:r>
+        <w:rPr>
+          <w:lang w:bidi="fa-IR"/>
+        </w:rPr>
+        <w:t xml:space="preserve"> Spring Boot </w:t>
+      </w:r>
+      <w:r>
+        <w:rPr>
+          <w:rtl/>
+        </w:rPr>
+        <w:t>خودش یه</w:t>
+      </w:r>
+      <w:r>
+        <w:rPr>
+          <w:lang w:bidi="fa-IR"/>
+        </w:rPr>
+        <w:t xml:space="preserve"> Artemis </w:t>
+      </w:r>
+      <w:r>
+        <w:rPr>
+          <w:rtl/>
+        </w:rPr>
+        <w:t xml:space="preserve">داخلی بالا میاره، پیام رو می‌فرسته، </w:t>
+      </w:r>
+      <w:r>
+        <w:rPr>
+          <w:lang w:bidi="fa-IR"/>
+        </w:rPr>
+        <w:t xml:space="preserve">Listener </w:t>
+      </w:r>
+      <w:r>
+        <w:rPr>
+          <w:rtl/>
+        </w:rPr>
+        <w:t>می‌گیره و همون</w:t>
+      </w:r>
+      <w:r>
+        <w:rPr>
+          <w:lang w:bidi="fa-IR"/>
+        </w:rPr>
+        <w:t xml:space="preserve"> Bean </w:t>
+      </w:r>
+      <w:r>
+        <w:rPr>
+          <w:rtl/>
+        </w:rPr>
+        <w:t>رو در تست می‌بینی</w:t>
+      </w:r>
+      <w:r>
+        <w:rPr>
+          <w:lang w:bidi="fa-IR"/>
+        </w:rPr>
+        <w:t xml:space="preserve">. </w:t>
+      </w:r>
+      <w:r>
+        <w:rPr>
+          <w:rFonts w:ascii="Segoe UI Emoji" w:hAnsi="Segoe UI Emoji" w:cs="Segoe UI Emoji"/>
+          <w:lang w:bidi="fa-IR"/>
+        </w:rPr>
+        <w:t>✅</w:t>
+      </w:r>
+    </w:p>
+    <w:p>
+      <w:pPr>
+        <w:jc w:val="right"/>
+        <w:rPr>
+          <w:lang w:bidi="fa-IR"/>
+        </w:rPr>
+      </w:pPr>
+      <w:proofErr w:type="gramStart"/>
+      <w:r>
+        <w:rPr>
+          <w:lang w:bidi="fa-IR"/>
+        </w:rPr>
+        <w:t xml:space="preserve">  </w:t>
+      </w:r>
+      <w:r>
+        <w:rPr>
+          <w:b/>
+          <w:bCs/>
+          <w:rtl/>
+        </w:rPr>
+        <w:t>اگر</w:t>
+      </w:r>
+      <w:proofErr w:type="gramEnd"/>
+      <w:r>
+        <w:rPr>
+          <w:b/>
+          <w:bCs/>
+          <w:rtl/>
+        </w:rPr>
+        <w:t xml:space="preserve"> می‌خوای به بروکر خارجی وصل بشی</w:t>
+      </w:r>
+      <w:r>
+        <w:rPr>
+          <w:b/>
+          <w:bCs/>
+          <w:lang w:bidi="fa-IR"/>
+        </w:rPr>
+        <w:t xml:space="preserve"> (mode=native)</w:t>
+      </w:r>
+      <w:r>
+        <w:rPr>
+          <w:lang w:bidi="fa-IR"/>
+        </w:rPr>
+        <w:t xml:space="preserve"> </w:t>
+      </w:r>
+      <w:r>
+        <w:rPr>
+          <w:rFonts w:ascii="Arial" w:hAnsi="Arial" w:cs="Arial"/>
+          <w:lang w:bidi="fa-IR"/>
+        </w:rPr>
+        <w:t>→</w:t>
+      </w:r>
+      <w:r>
+        <w:rPr>
+          <w:lang w:bidi="fa-IR"/>
+        </w:rPr>
+        <w:t xml:space="preserve"> </w:t>
+      </w:r>
+      <w:r>
+        <w:rPr>
+          <w:rtl/>
+        </w:rPr>
+        <w:t>اون وقت تست فقط پیام رو به بروکر می‌فرسته</w:t>
+      </w:r>
+      <w:r>
+        <w:rPr>
+          <w:lang w:bidi="fa-IR"/>
+        </w:rPr>
+        <w:t>. Listener</w:t>
+      </w:r>
+      <w:r>
+        <w:rPr>
+          <w:rtl/>
+        </w:rPr>
+        <w:t>ت هم پیام رو از بروکر می‌گیره، ولی چون</w:t>
+      </w:r>
+      <w:r>
+        <w:rPr>
+          <w:lang w:bidi="fa-IR"/>
+        </w:rPr>
+        <w:t xml:space="preserve"> Listener </w:t>
+      </w:r>
+      <w:r>
+        <w:rPr>
+          <w:rtl/>
+        </w:rPr>
+        <w:t>در</w:t>
+      </w:r>
+      <w:r>
+        <w:rPr>
+          <w:lang w:bidi="fa-IR"/>
+        </w:rPr>
+        <w:t xml:space="preserve"> context </w:t>
+      </w:r>
+      <w:r>
+        <w:rPr>
+          <w:rtl/>
+        </w:rPr>
+        <w:t xml:space="preserve">تست نیست (بلکه توی اپ خارجی ران </w:t>
+      </w:r>
+      <w:proofErr w:type="gramStart"/>
+      <w:r>
+        <w:rPr>
+          <w:rtl/>
+        </w:rPr>
+        <w:t>شده)،</w:t>
+      </w:r>
+      <w:proofErr w:type="gramEnd"/>
+      <w:r>
+        <w:rPr>
+          <w:rtl/>
+        </w:rPr>
+        <w:t xml:space="preserve"> دیگه از تست به لیست داخلی</w:t>
+      </w:r>
+      <w:r>
+        <w:rPr>
+          <w:lang w:bidi="fa-IR"/>
+        </w:rPr>
+        <w:t xml:space="preserve"> Listener </w:t>
+      </w:r>
+      <w:r>
+        <w:rPr>
+          <w:rtl/>
+        </w:rPr>
+        <w:t>دسترسی نداری</w:t>
+      </w:r>
+      <w:r>
+        <w:rPr>
+          <w:lang w:bidi="fa-IR"/>
+        </w:rPr>
+        <w:t xml:space="preserve"> </w:t>
+      </w:r>
+      <w:r>
+        <w:rPr>
+          <w:rFonts w:ascii="Segoe UI Emoji" w:hAnsi="Segoe UI Emoji" w:cs="Segoe UI Emoji"/>
+          <w:lang w:bidi="fa-IR"/>
+        </w:rPr>
+        <w:t>❌</w:t>
+      </w:r>
+      <w:r>
+        <w:rPr>
+          <w:lang w:bidi="fa-IR"/>
+        </w:rPr>
+        <w:t>.</w:t>
+      </w:r>
+      <w:r>
+        <w:rPr>
+          <w:lang w:bidi="fa-IR"/>
+        </w:rPr>
+        <w:br/>
+      </w:r>
+      <w:r>
+        <w:rPr>
+          <w:rtl/>
+        </w:rPr>
+        <w:t xml:space="preserve">در این حالت باید نتیجه رو از </w:t>
+      </w:r>
+      <w:r>
+        <w:rPr>
+          <w:b/>
+          <w:bCs/>
+          <w:rtl/>
+        </w:rPr>
+        <w:t>یه منبع مشترک خارجی</w:t>
+      </w:r>
+      <w:r>
+        <w:rPr>
+          <w:rtl/>
+        </w:rPr>
+        <w:t xml:space="preserve"> </w:t>
+      </w:r>
+      <w:r>
+        <w:rPr>
+          <w:lang w:bidi="fa-IR"/>
+        </w:rPr>
+        <w:t>(DB/OUTQ/</w:t>
+      </w:r>
+      <w:r>
+        <w:rPr>
+          <w:rFonts w:ascii="Arial" w:hAnsi="Arial" w:cs="Arial"/>
+          <w:lang w:bidi="fa-IR"/>
+        </w:rPr>
+        <w:t>…</w:t>
+      </w:r>
+      <w:r>
+        <w:rPr>
+          <w:lang w:bidi="fa-IR"/>
+        </w:rPr>
+        <w:t xml:space="preserve">) </w:t>
+      </w:r>
+      <w:r>
+        <w:rPr>
+          <w:rtl/>
+        </w:rPr>
+        <w:t>بخونی، نه از لیست</w:t>
+      </w:r>
+      <w:r>
+        <w:rPr>
+          <w:lang w:bidi="fa-IR"/>
+        </w:rPr>
+        <w:t xml:space="preserve"> Bean.</w:t>
+      </w:r>
+    </w:p>
+    <w:p>
+      <w:pPr>
+        <w:jc w:val="right"/>
+        <w:rPr>
+          <w:rtl/>
+          <w:lang w:bidi="fa-IR"/>
+        </w:rPr>
+      </w:pPr>
     </w:p>
     <w:sectPr>
       <w:pgSz w:w="12240" w:h="15840"/>
@@ -1143,7 +1591,6 @@
   <w:style w:type="character" w:default="1" w:styleId="DefaultParagraphFont">
     <w:name w:val="Default Paragraph Font"/>
     <w:uiPriority w:val="1"/>
-    <w:semiHidden/>
     <w:unhideWhenUsed/>
   </w:style>
   <w:style w:type="table" w:default="1" w:styleId="TableNormal">

</xml_diff>